<commit_message>
day3 out put of handson 1 and 2 update
</commit_message>
<xml_diff>
--- a/BootCampHandsonDay3.docx
+++ b/BootCampHandsonDay3.docx
@@ -16,15 +16,7 @@
         </w:numPr>
       </w:pPr>
       <w:r>
-        <w:t xml:space="preserve">Write a </w:t>
-      </w:r>
-      <w:proofErr w:type="spellStart"/>
-      <w:r>
-        <w:t>Dockerfile</w:t>
-      </w:r>
-      <w:proofErr w:type="spellEnd"/>
-      <w:r>
-        <w:t xml:space="preserve"> to create a docker image for your Spring boot Application and push that image to docker hub, try running it different environment by pulling it.</w:t>
+        <w:t>Write a Dockerfile to create a docker image for your Spring boot Application and push that image to docker hub, try running it different environment by pulling it.</w:t>
       </w:r>
     </w:p>
     <w:p>
@@ -36,15 +28,7 @@
         </w:numPr>
       </w:pPr>
       <w:r>
-        <w:t xml:space="preserve">Create a docker file in existing </w:t>
-      </w:r>
-      <w:proofErr w:type="spellStart"/>
-      <w:r>
-        <w:t>springboot</w:t>
-      </w:r>
-      <w:proofErr w:type="spellEnd"/>
-      <w:r>
-        <w:t xml:space="preserve"> application</w:t>
+        <w:t>Create a docker file in existing springboot application</w:t>
       </w:r>
     </w:p>
     <w:p>
@@ -527,98 +511,11 @@
         <w:pStyle w:val="ListParagraph"/>
         <w:numPr>
           <w:ilvl w:val="0"/>
-          <w:numId w:val="5"/>
+          <w:numId w:val="1"/>
         </w:numPr>
       </w:pPr>
       <w:r>
-        <w:t xml:space="preserve"> Write a </w:t>
-      </w:r>
-      <w:proofErr w:type="spellStart"/>
-      <w:r>
-        <w:t>DockerCompose</w:t>
-      </w:r>
-      <w:proofErr w:type="spellEnd"/>
-      <w:r>
-        <w:t xml:space="preserve"> file to run your </w:t>
-      </w:r>
-      <w:proofErr w:type="spellStart"/>
-      <w:r>
-        <w:t>SpringBoot</w:t>
-      </w:r>
-      <w:proofErr w:type="spellEnd"/>
-      <w:r>
-        <w:t xml:space="preserve"> Application along with </w:t>
-      </w:r>
-      <w:proofErr w:type="spellStart"/>
-      <w:r>
-        <w:t>mysql</w:t>
-      </w:r>
-      <w:proofErr w:type="spellEnd"/>
-      <w:r>
-        <w:t xml:space="preserve"> </w:t>
-      </w:r>
-      <w:proofErr w:type="spellStart"/>
-      <w:r>
-        <w:t>db</w:t>
-      </w:r>
-      <w:proofErr w:type="spellEnd"/>
-      <w:r>
-        <w:t xml:space="preserve"> container and establish the connectivity between application and db.</w:t>
-      </w:r>
-    </w:p>
-    <w:p>
-      <w:pPr>
-        <w:pStyle w:val="ListParagraph"/>
-      </w:pPr>
-    </w:p>
-    <w:p>
-      <w:pPr>
-        <w:pStyle w:val="ListParagraph"/>
-        <w:numPr>
-          <w:ilvl w:val="0"/>
-          <w:numId w:val="6"/>
-        </w:numPr>
-      </w:pPr>
-      <w:r>
-        <w:t xml:space="preserve"> Open  </w:t>
-      </w:r>
-      <w:proofErr w:type="spellStart"/>
-      <w:r>
-        <w:t>Springboot</w:t>
-      </w:r>
-      <w:proofErr w:type="spellEnd"/>
-      <w:r>
-        <w:t xml:space="preserve"> project.</w:t>
-      </w:r>
-    </w:p>
-    <w:p>
-      <w:pPr>
-        <w:pStyle w:val="ListParagraph"/>
-        <w:numPr>
-          <w:ilvl w:val="0"/>
-          <w:numId w:val="6"/>
-        </w:numPr>
-      </w:pPr>
-    </w:p>
-    <w:p/>
-    <w:p>
-      <w:pPr>
-        <w:pStyle w:val="ListParagraph"/>
-        <w:numPr>
-          <w:ilvl w:val="0"/>
-          <w:numId w:val="5"/>
-        </w:numPr>
-      </w:pPr>
-      <w:r>
-        <w:t xml:space="preserve">Write a </w:t>
-      </w:r>
-      <w:proofErr w:type="spellStart"/>
-      <w:r>
-        <w:t>Dockerfile</w:t>
-      </w:r>
-      <w:proofErr w:type="spellEnd"/>
-      <w:r>
-        <w:t xml:space="preserve"> to create docker image for a Dynamic Java Project(war file) and push that image to docker hub. Try running it in different environment by pulling it.</w:t>
+        <w:t>Write a Dockerfile to create docker image for a Dynamic Java Project(war file) and push that image to docker hub. Try running it in different environment by pulling it.</w:t>
       </w:r>
     </w:p>
     <w:p>
@@ -1387,6 +1284,36 @@
             </a:graphic>
           </wp:inline>
         </w:drawing>
+      </w:r>
+    </w:p>
+    <w:p/>
+    <w:p>
+      <w:pPr>
+        <w:pStyle w:val="ListParagraph"/>
+        <w:numPr>
+          <w:ilvl w:val="0"/>
+          <w:numId w:val="5"/>
+        </w:numPr>
+      </w:pPr>
+      <w:r>
+        <w:t>Write a DockerCompose file to run your SpringBoot Application along with mysql db container and establish the connectivity between application and db.</w:t>
+      </w:r>
+    </w:p>
+    <w:p>
+      <w:pPr>
+        <w:pStyle w:val="ListParagraph"/>
+      </w:pPr>
+    </w:p>
+    <w:p>
+      <w:pPr>
+        <w:pStyle w:val="ListParagraph"/>
+        <w:numPr>
+          <w:ilvl w:val="0"/>
+          <w:numId w:val="6"/>
+        </w:numPr>
+      </w:pPr>
+      <w:r>
+        <w:t xml:space="preserve"> Open  Springboot project.</w:t>
       </w:r>
     </w:p>
     <w:p/>

</xml_diff>